<commit_message>
After redo papers for weather monitoring.
</commit_message>
<xml_diff>
--- a/After_Redo.docx
+++ b/After_Redo.docx
@@ -46,10 +46,7 @@
         <w:ind w:left="-709"/>
       </w:pPr>
       <w:r>
-        <w:t xml:space="preserve">K-Means Clustering, </w:t>
-      </w:r>
-      <w:r>
-        <w:t>canon A3500, 16 mega pixels</w:t>
+        <w:t>K-Means Clustering, canon A3500, 16 mega pixels</w:t>
       </w:r>
     </w:p>
     <w:p>
@@ -90,7 +87,7 @@
       <w:pPr>
         <w:ind w:left="-709"/>
       </w:pPr>
-      <w:hyperlink r:id="rId5" w:history="1">
+      <w:hyperlink r:id="rId7" w:history="1">
         <w:r>
           <w:rPr>
             <w:rStyle w:val="Hyperlink"/>
@@ -107,6 +104,348 @@
     <w:p>
       <w:pPr>
         <w:pStyle w:val="Heading1"/>
+        <w:numPr>
+          <w:ilvl w:val="0"/>
+          <w:numId w:val="1"/>
+        </w:numPr>
+      </w:pPr>
+      <w:r>
+        <w:t>An IoT Based Weather Monitoring System Using Node MCU and Fuzzy Logic</w:t>
+      </w:r>
+    </w:p>
+    <w:p>
+      <w:pPr>
+        <w:pStyle w:val="Heading2"/>
+        <w:ind w:left="-993"/>
+      </w:pPr>
+      <w:r>
+        <w:t>Details:</w:t>
+      </w:r>
+    </w:p>
+    <w:p>
+      <w:pPr>
+        <w:ind w:left="-709"/>
+      </w:pPr>
+      <w:r>
+        <w:rPr>
+          <w:noProof/>
+        </w:rPr>
+        <w:drawing>
+          <wp:anchor distT="0" distB="0" distL="114300" distR="114300" simplePos="0" relativeHeight="251658240" behindDoc="0" locked="0" layoutInCell="1" allowOverlap="1" wp14:anchorId="79778B07" wp14:editId="25C3CEA4">
+            <wp:simplePos x="0" y="0"/>
+            <wp:positionH relativeFrom="column">
+              <wp:posOffset>-381000</wp:posOffset>
+            </wp:positionH>
+            <wp:positionV relativeFrom="paragraph">
+              <wp:posOffset>574040</wp:posOffset>
+            </wp:positionV>
+            <wp:extent cx="5478780" cy="2293620"/>
+            <wp:effectExtent l="0" t="0" r="7620" b="0"/>
+            <wp:wrapSquare wrapText="bothSides"/>
+            <wp:docPr id="1" name="Picture 1"/>
+            <wp:cNvGraphicFramePr>
+              <a:graphicFrameLocks xmlns:a="http://schemas.openxmlformats.org/drawingml/2006/main" noChangeAspect="1"/>
+            </wp:cNvGraphicFramePr>
+            <a:graphic xmlns:a="http://schemas.openxmlformats.org/drawingml/2006/main">
+              <a:graphicData uri="http://schemas.openxmlformats.org/drawingml/2006/picture">
+                <pic:pic xmlns:pic="http://schemas.openxmlformats.org/drawingml/2006/picture">
+                  <pic:nvPicPr>
+                    <pic:cNvPr id="0" name="Picture 1"/>
+                    <pic:cNvPicPr>
+                      <a:picLocks noChangeAspect="1" noChangeArrowheads="1"/>
+                    </pic:cNvPicPr>
+                  </pic:nvPicPr>
+                  <pic:blipFill>
+                    <a:blip r:embed="rId8">
+                      <a:extLst>
+                        <a:ext uri="{28A0092B-C50C-407E-A947-70E740481C1C}">
+                          <a14:useLocalDpi xmlns:a14="http://schemas.microsoft.com/office/drawing/2010/main" val="0"/>
+                        </a:ext>
+                      </a:extLst>
+                    </a:blip>
+                    <a:srcRect/>
+                    <a:stretch>
+                      <a:fillRect/>
+                    </a:stretch>
+                  </pic:blipFill>
+                  <pic:spPr bwMode="auto">
+                    <a:xfrm>
+                      <a:off x="0" y="0"/>
+                      <a:ext cx="5478780" cy="2293620"/>
+                    </a:xfrm>
+                    <a:prstGeom prst="rect">
+                      <a:avLst/>
+                    </a:prstGeom>
+                    <a:noFill/>
+                    <a:ln>
+                      <a:noFill/>
+                    </a:ln>
+                  </pic:spPr>
+                </pic:pic>
+              </a:graphicData>
+            </a:graphic>
+          </wp:anchor>
+        </w:drawing>
+      </w:r>
+      <w:r>
+        <w:t xml:space="preserve">They calculated the temperature, humidity and rain through Node MCU and sensors. They stored these data on an </w:t>
+      </w:r>
+      <w:proofErr w:type="spellStart"/>
+      <w:r>
+        <w:t>Iot</w:t>
+      </w:r>
+      <w:proofErr w:type="spellEnd"/>
+      <w:r>
+        <w:t xml:space="preserve"> online platform (</w:t>
+      </w:r>
+      <w:proofErr w:type="spellStart"/>
+      <w:r>
+        <w:t>Thingspeak</w:t>
+      </w:r>
+      <w:proofErr w:type="spellEnd"/>
+      <w:r>
+        <w:t>), also they used the fuzzy rule to achieve better performance and more accuracy.</w:t>
+      </w:r>
+    </w:p>
+    <w:p>
+      <w:pPr>
+        <w:ind w:left="-709"/>
+      </w:pPr>
+    </w:p>
+    <w:p>
+      <w:pPr>
+        <w:ind w:left="-709"/>
+      </w:pPr>
+    </w:p>
+    <w:p>
+      <w:pPr>
+        <w:ind w:left="-709"/>
+      </w:pPr>
+    </w:p>
+    <w:p>
+      <w:pPr>
+        <w:ind w:left="-709"/>
+      </w:pPr>
+    </w:p>
+    <w:p>
+      <w:pPr>
+        <w:ind w:left="-709"/>
+      </w:pPr>
+    </w:p>
+    <w:p>
+      <w:pPr>
+        <w:ind w:left="-709"/>
+      </w:pPr>
+    </w:p>
+    <w:p>
+      <w:pPr>
+        <w:ind w:left="-709"/>
+      </w:pPr>
+    </w:p>
+    <w:p>
+      <w:pPr>
+        <w:ind w:left="-709"/>
+      </w:pPr>
+    </w:p>
+    <w:p>
+      <w:pPr>
+        <w:pStyle w:val="Heading2"/>
+        <w:ind w:left="-993"/>
+      </w:pPr>
+      <w:r>
+        <w:t>Link:</w:t>
+      </w:r>
+    </w:p>
+    <w:p>
+      <w:pPr>
+        <w:ind w:left="-709"/>
+      </w:pPr>
+      <w:hyperlink r:id="rId9" w:history="1">
+        <w:r>
+          <w:rPr>
+            <w:rStyle w:val="Hyperlink"/>
+          </w:rPr>
+          <w:t>https://link.springer.com/chapter/10.1007/978-3-030-37051-0_14#Sec3</w:t>
+        </w:r>
+      </w:hyperlink>
+    </w:p>
+    <w:p>
+      <w:pPr>
+        <w:ind w:left="-709"/>
+      </w:pPr>
+    </w:p>
+    <w:p>
+      <w:pPr>
+        <w:ind w:left="-709"/>
+      </w:pPr>
+    </w:p>
+    <w:p>
+      <w:pPr>
+        <w:ind w:left="-709"/>
+      </w:pPr>
+    </w:p>
+    <w:p>
+      <w:pPr>
+        <w:pStyle w:val="Heading1"/>
+        <w:numPr>
+          <w:ilvl w:val="0"/>
+          <w:numId w:val="1"/>
+        </w:numPr>
+      </w:pPr>
+      <w:r>
+        <w:t>An IoT Environmental Data Collection System for Fungal Detection in Crop Fields</w:t>
+      </w:r>
+    </w:p>
+    <w:p>
+      <w:pPr>
+        <w:pStyle w:val="Heading2"/>
+        <w:ind w:left="-1134"/>
+      </w:pPr>
+      <w:r>
+        <w:t>Details:</w:t>
+      </w:r>
+    </w:p>
+    <w:p>
+      <w:pPr>
+        <w:ind w:left="-567"/>
+      </w:pPr>
+      <w:r>
+        <w:t>This paper presents the design of an Internet of Things (IoT) system consisting of a device capable of sending real-time environmental data to cloud storage and a machine learning algorithm to predict environmental conditions for fungal detection and prevention. The stored environmental data on conditions such as air temperature, relative air humidity, wind speed, and rain fall is accessed and processed by a remote computer for analysis and management purposes.</w:t>
+      </w:r>
+    </w:p>
+    <w:p>
+      <w:pPr>
+        <w:pStyle w:val="Heading2"/>
+        <w:ind w:left="-993" w:hanging="141"/>
+      </w:pPr>
+      <w:r>
+        <w:t>Method:</w:t>
+      </w:r>
+    </w:p>
+    <w:p>
+      <w:pPr>
+        <w:ind w:left="-567"/>
+      </w:pPr>
+      <w:r>
+        <w:rPr>
+          <w:noProof/>
+        </w:rPr>
+        <w:drawing>
+          <wp:anchor distT="0" distB="0" distL="114300" distR="114300" simplePos="0" relativeHeight="251659264" behindDoc="0" locked="0" layoutInCell="1" allowOverlap="1" wp14:anchorId="0005FE93" wp14:editId="27CCA0E2">
+            <wp:simplePos x="0" y="0"/>
+            <wp:positionH relativeFrom="margin">
+              <wp:posOffset>843915</wp:posOffset>
+            </wp:positionH>
+            <wp:positionV relativeFrom="paragraph">
+              <wp:posOffset>605155</wp:posOffset>
+            </wp:positionV>
+            <wp:extent cx="4051300" cy="3063240"/>
+            <wp:effectExtent l="0" t="0" r="6350" b="3810"/>
+            <wp:wrapSquare wrapText="bothSides"/>
+            <wp:docPr id="2" name="Picture 2"/>
+            <wp:cNvGraphicFramePr>
+              <a:graphicFrameLocks xmlns:a="http://schemas.openxmlformats.org/drawingml/2006/main" noChangeAspect="1"/>
+            </wp:cNvGraphicFramePr>
+            <a:graphic xmlns:a="http://schemas.openxmlformats.org/drawingml/2006/main">
+              <a:graphicData uri="http://schemas.openxmlformats.org/drawingml/2006/picture">
+                <pic:pic xmlns:pic="http://schemas.openxmlformats.org/drawingml/2006/picture">
+                  <pic:nvPicPr>
+                    <pic:cNvPr id="0" name="Picture 2"/>
+                    <pic:cNvPicPr>
+                      <a:picLocks noChangeAspect="1" noChangeArrowheads="1"/>
+                    </pic:cNvPicPr>
+                  </pic:nvPicPr>
+                  <pic:blipFill>
+                    <a:blip r:embed="rId10">
+                      <a:extLst>
+                        <a:ext uri="{28A0092B-C50C-407E-A947-70E740481C1C}">
+                          <a14:useLocalDpi xmlns:a14="http://schemas.microsoft.com/office/drawing/2010/main" val="0"/>
+                        </a:ext>
+                      </a:extLst>
+                    </a:blip>
+                    <a:srcRect/>
+                    <a:stretch>
+                      <a:fillRect/>
+                    </a:stretch>
+                  </pic:blipFill>
+                  <pic:spPr bwMode="auto">
+                    <a:xfrm>
+                      <a:off x="0" y="0"/>
+                      <a:ext cx="4051300" cy="3063240"/>
+                    </a:xfrm>
+                    <a:prstGeom prst="rect">
+                      <a:avLst/>
+                    </a:prstGeom>
+                    <a:noFill/>
+                    <a:ln>
+                      <a:noFill/>
+                    </a:ln>
+                  </pic:spPr>
+                </pic:pic>
+              </a:graphicData>
+            </a:graphic>
+            <wp14:sizeRelH relativeFrom="margin">
+              <wp14:pctWidth>0</wp14:pctWidth>
+            </wp14:sizeRelH>
+            <wp14:sizeRelV relativeFrom="margin">
+              <wp14:pctHeight>0</wp14:pctHeight>
+            </wp14:sizeRelV>
+          </wp:anchor>
+        </w:drawing>
+      </w:r>
+      <w:r>
+        <w:t>A machine learning algorithm using Support Vector Machine regression (</w:t>
+      </w:r>
+      <w:proofErr w:type="spellStart"/>
+      <w:r>
+        <w:t>SVMr</w:t>
+      </w:r>
+      <w:proofErr w:type="spellEnd"/>
+      <w:r>
+        <w:t>) was developed to process the raw data and predict short-term (day-to-day) air temperature, relative air humidity, and wind speed values to assist in predicting the presence and spread of harmful fungal diseases through the local crop field.</w:t>
+      </w:r>
+    </w:p>
+    <w:p>
+      <w:pPr>
+        <w:pStyle w:val="Heading2"/>
+        <w:ind w:left="-1134"/>
+      </w:pPr>
+    </w:p>
+    <w:p/>
+    <w:p/>
+    <w:p/>
+    <w:p/>
+    <w:p/>
+    <w:p/>
+    <w:p/>
+    <w:p/>
+    <w:p/>
+    <w:p/>
+    <w:p>
+      <w:pPr>
+        <w:pStyle w:val="Heading2"/>
+        <w:ind w:left="-993"/>
+      </w:pPr>
+      <w:r>
+        <w:t>Link:</w:t>
+      </w:r>
+    </w:p>
+    <w:p>
+      <w:pPr>
+        <w:ind w:left="-567"/>
+      </w:pPr>
+      <w:hyperlink r:id="rId11" w:history="1">
+        <w:r>
+          <w:rPr>
+            <w:rStyle w:val="Hyperlink"/>
+          </w:rPr>
+          <w:t>https://sci-hub.do/https://ieeexplore.ieee.org/document/7946787</w:t>
+        </w:r>
+      </w:hyperlink>
+    </w:p>
+    <w:p>
+      <w:pPr>
+        <w:ind w:left="-567"/>
       </w:pPr>
     </w:p>
     <w:sectPr>
@@ -123,6 +462,56 @@
     </w:sectPr>
   </w:body>
 </w:document>
+</file>
+
+<file path=word/endnotes.xml><?xml version="1.0" encoding="utf-8"?>
+<w:endnotes xmlns:wpc="http://schemas.microsoft.com/office/word/2010/wordprocessingCanvas" xmlns:cx="http://schemas.microsoft.com/office/drawing/2014/chartex" xmlns:cx1="http://schemas.microsoft.com/office/drawing/2015/9/8/chartex" xmlns:cx2="http://schemas.microsoft.com/office/drawing/2015/10/21/chartex" xmlns:cx3="http://schemas.microsoft.com/office/drawing/2016/5/9/chartex" xmlns:cx4="http://schemas.microsoft.com/office/drawing/2016/5/10/chartex" xmlns:cx5="http://schemas.microsoft.com/office/drawing/2016/5/11/chartex" xmlns:cx6="http://schemas.microsoft.com/office/drawing/2016/5/12/chartex" xmlns:cx7="http://schemas.microsoft.com/office/drawing/2016/5/13/chartex" xmlns:cx8="http://schemas.microsoft.com/office/drawing/2016/5/14/chartex" xmlns:mc="http://schemas.openxmlformats.org/markup-compatibility/2006" xmlns:aink="http://schemas.microsoft.com/office/drawing/2016/ink" xmlns:am3d="http://schemas.microsoft.com/office/drawing/2017/model3d" xmlns:o="urn:schemas-microsoft-com:office:office" xmlns:r="http://schemas.openxmlformats.org/officeDocument/2006/relationships" xmlns:m="http://schemas.openxmlformats.org/officeDocument/2006/math" xmlns:v="urn:schemas-microsoft-com:vml" xmlns:wp14="http://schemas.microsoft.com/office/word/2010/wordprocessingDrawing" xmlns:wp="http://schemas.openxmlformats.org/drawingml/2006/wordprocessingDrawing" xmlns:w10="urn:schemas-microsoft-com:office:word" xmlns:w="http://schemas.openxmlformats.org/wordprocessingml/2006/main" xmlns:w14="http://schemas.microsoft.com/office/word/2010/wordml" xmlns:w15="http://schemas.microsoft.com/office/word/2012/wordml" xmlns:w16cex="http://schemas.microsoft.com/office/word/2018/wordml/cex" xmlns:w16cid="http://schemas.microsoft.com/office/word/2016/wordml/cid" xmlns:w16="http://schemas.microsoft.com/office/word/2018/wordml" xmlns:w16se="http://schemas.microsoft.com/office/word/2015/wordml/symex" xmlns:wpg="http://schemas.microsoft.com/office/word/2010/wordprocessingGroup" xmlns:wpi="http://schemas.microsoft.com/office/word/2010/wordprocessingInk" xmlns:wne="http://schemas.microsoft.com/office/word/2006/wordml" xmlns:wps="http://schemas.microsoft.com/office/word/2010/wordprocessingShape" mc:Ignorable="w14 w15 w16se w16cid w16 w16cex wp14">
+  <w:endnote w:type="separator" w:id="-1">
+    <w:p>
+      <w:pPr>
+        <w:spacing w:after="0" w:line="240" w:lineRule="auto"/>
+      </w:pPr>
+      <w:r>
+        <w:separator/>
+      </w:r>
+    </w:p>
+  </w:endnote>
+  <w:endnote w:type="continuationSeparator" w:id="0">
+    <w:p>
+      <w:pPr>
+        <w:spacing w:after="0" w:line="240" w:lineRule="auto"/>
+      </w:pPr>
+      <w:r>
+        <w:continuationSeparator/>
+      </w:r>
+    </w:p>
+  </w:endnote>
+</w:endnotes>
+</file>
+
+<file path=word/footnotes.xml><?xml version="1.0" encoding="utf-8"?>
+<w:footnotes xmlns:wpc="http://schemas.microsoft.com/office/word/2010/wordprocessingCanvas" xmlns:cx="http://schemas.microsoft.com/office/drawing/2014/chartex" xmlns:cx1="http://schemas.microsoft.com/office/drawing/2015/9/8/chartex" xmlns:cx2="http://schemas.microsoft.com/office/drawing/2015/10/21/chartex" xmlns:cx3="http://schemas.microsoft.com/office/drawing/2016/5/9/chartex" xmlns:cx4="http://schemas.microsoft.com/office/drawing/2016/5/10/chartex" xmlns:cx5="http://schemas.microsoft.com/office/drawing/2016/5/11/chartex" xmlns:cx6="http://schemas.microsoft.com/office/drawing/2016/5/12/chartex" xmlns:cx7="http://schemas.microsoft.com/office/drawing/2016/5/13/chartex" xmlns:cx8="http://schemas.microsoft.com/office/drawing/2016/5/14/chartex" xmlns:mc="http://schemas.openxmlformats.org/markup-compatibility/2006" xmlns:aink="http://schemas.microsoft.com/office/drawing/2016/ink" xmlns:am3d="http://schemas.microsoft.com/office/drawing/2017/model3d" xmlns:o="urn:schemas-microsoft-com:office:office" xmlns:r="http://schemas.openxmlformats.org/officeDocument/2006/relationships" xmlns:m="http://schemas.openxmlformats.org/officeDocument/2006/math" xmlns:v="urn:schemas-microsoft-com:vml" xmlns:wp14="http://schemas.microsoft.com/office/word/2010/wordprocessingDrawing" xmlns:wp="http://schemas.openxmlformats.org/drawingml/2006/wordprocessingDrawing" xmlns:w10="urn:schemas-microsoft-com:office:word" xmlns:w="http://schemas.openxmlformats.org/wordprocessingml/2006/main" xmlns:w14="http://schemas.microsoft.com/office/word/2010/wordml" xmlns:w15="http://schemas.microsoft.com/office/word/2012/wordml" xmlns:w16cex="http://schemas.microsoft.com/office/word/2018/wordml/cex" xmlns:w16cid="http://schemas.microsoft.com/office/word/2016/wordml/cid" xmlns:w16="http://schemas.microsoft.com/office/word/2018/wordml" xmlns:w16se="http://schemas.microsoft.com/office/word/2015/wordml/symex" xmlns:wpg="http://schemas.microsoft.com/office/word/2010/wordprocessingGroup" xmlns:wpi="http://schemas.microsoft.com/office/word/2010/wordprocessingInk" xmlns:wne="http://schemas.microsoft.com/office/word/2006/wordml" xmlns:wps="http://schemas.microsoft.com/office/word/2010/wordprocessingShape" mc:Ignorable="w14 w15 w16se w16cid w16 w16cex wp14">
+  <w:footnote w:type="separator" w:id="-1">
+    <w:p>
+      <w:pPr>
+        <w:spacing w:after="0" w:line="240" w:lineRule="auto"/>
+      </w:pPr>
+      <w:r>
+        <w:separator/>
+      </w:r>
+    </w:p>
+  </w:footnote>
+  <w:footnote w:type="continuationSeparator" w:id="0">
+    <w:p>
+      <w:pPr>
+        <w:spacing w:after="0" w:line="240" w:lineRule="auto"/>
+      </w:pPr>
+      <w:r>
+        <w:continuationSeparator/>
+      </w:r>
+    </w:p>
+  </w:footnote>
+</w:footnotes>
 </file>
 
 <file path=word/numbering.xml><?xml version="1.0" encoding="utf-8"?>
@@ -740,6 +1129,61 @@
       <w:shd w:val="clear" w:color="auto" w:fill="E1DFDD"/>
     </w:rPr>
   </w:style>
+  <w:style w:type="paragraph" w:styleId="Header">
+    <w:name w:val="header"/>
+    <w:basedOn w:val="Normal"/>
+    <w:link w:val="HeaderChar"/>
+    <w:uiPriority w:val="99"/>
+    <w:unhideWhenUsed/>
+    <w:rsid w:val="00E746FD"/>
+    <w:pPr>
+      <w:tabs>
+        <w:tab w:val="center" w:pos="4320"/>
+        <w:tab w:val="right" w:pos="8640"/>
+      </w:tabs>
+      <w:spacing w:after="0" w:line="240" w:lineRule="auto"/>
+    </w:pPr>
+  </w:style>
+  <w:style w:type="character" w:customStyle="1" w:styleId="HeaderChar">
+    <w:name w:val="Header Char"/>
+    <w:basedOn w:val="DefaultParagraphFont"/>
+    <w:link w:val="Header"/>
+    <w:uiPriority w:val="99"/>
+    <w:rsid w:val="00E746FD"/>
+  </w:style>
+  <w:style w:type="paragraph" w:styleId="Footer">
+    <w:name w:val="footer"/>
+    <w:basedOn w:val="Normal"/>
+    <w:link w:val="FooterChar"/>
+    <w:uiPriority w:val="99"/>
+    <w:unhideWhenUsed/>
+    <w:rsid w:val="00E746FD"/>
+    <w:pPr>
+      <w:tabs>
+        <w:tab w:val="center" w:pos="4320"/>
+        <w:tab w:val="right" w:pos="8640"/>
+      </w:tabs>
+      <w:spacing w:after="0" w:line="240" w:lineRule="auto"/>
+    </w:pPr>
+  </w:style>
+  <w:style w:type="character" w:customStyle="1" w:styleId="FooterChar">
+    <w:name w:val="Footer Char"/>
+    <w:basedOn w:val="DefaultParagraphFont"/>
+    <w:link w:val="Footer"/>
+    <w:uiPriority w:val="99"/>
+    <w:rsid w:val="00E746FD"/>
+  </w:style>
+  <w:style w:type="paragraph" w:styleId="ListParagraph">
+    <w:name w:val="List Paragraph"/>
+    <w:basedOn w:val="Normal"/>
+    <w:uiPriority w:val="34"/>
+    <w:qFormat/>
+    <w:rsid w:val="00B31ECD"/>
+    <w:pPr>
+      <w:ind w:left="720"/>
+      <w:contextualSpacing/>
+    </w:pPr>
+  </w:style>
 </w:styles>
 </file>
 

</xml_diff>